<commit_message>
Updated List of Questions
</commit_message>
<xml_diff>
--- a/IRB/ImmersiveModelingColoradoRiver-RecruitMethods-January2026.docx
+++ b/IRB/ImmersiveModelingColoradoRiver-RecruitMethods-January2026.docx
@@ -4747,10 +4747,10 @@
           <w14:ligatures w14:val="standardContextual"/>
         </w:rPr>
         <w:drawing>
-          <wp:inline distT="0" distB="0" distL="0" distR="0" wp14:anchorId="67667999" wp14:editId="6761AD5D">
-            <wp:extent cx="5943600" cy="7380605"/>
-            <wp:effectExtent l="0" t="0" r="0" b="0"/>
-            <wp:docPr id="174476742" name="Picture 1"/>
+          <wp:inline distT="0" distB="0" distL="0" distR="0" wp14:anchorId="2831D546" wp14:editId="1ACFAE61">
+            <wp:extent cx="5609524" cy="7504762"/>
+            <wp:effectExtent l="0" t="0" r="0" b="1270"/>
+            <wp:docPr id="10505725" name="Picture 1"/>
             <wp:cNvGraphicFramePr>
               <a:graphicFrameLocks xmlns:a="http://schemas.openxmlformats.org/drawingml/2006/main" noChangeAspect="1"/>
             </wp:cNvGraphicFramePr>
@@ -4758,7 +4758,7 @@
               <a:graphicData uri="http://schemas.openxmlformats.org/drawingml/2006/picture">
                 <pic:pic xmlns:pic="http://schemas.openxmlformats.org/drawingml/2006/picture">
                   <pic:nvPicPr>
-                    <pic:cNvPr id="174476742" name=""/>
+                    <pic:cNvPr id="10505725" name=""/>
                     <pic:cNvPicPr/>
                   </pic:nvPicPr>
                   <pic:blipFill>
@@ -4770,7 +4770,7 @@
                   <pic:spPr>
                     <a:xfrm>
                       <a:off x="0" y="0"/>
-                      <a:ext cx="5943600" cy="7380605"/>
+                      <a:ext cx="5609524" cy="7504762"/>
                     </a:xfrm>
                     <a:prstGeom prst="rect">
                       <a:avLst/>

</xml_diff>

<commit_message>
Add Feb 2026 updated IRB protocol
</commit_message>
<xml_diff>
--- a/IRB/ImmersiveModelingColoradoRiver-RecruitMethods-January2026.docx
+++ b/IRB/ImmersiveModelingColoradoRiver-RecruitMethods-January2026.docx
@@ -108,7 +108,27 @@
           <w:sz w:val="22"/>
           <w:szCs w:val="22"/>
         </w:rPr>
-        <w:t>January 22, 2026</w:t>
+        <w:t>January 2</w:t>
+      </w:r>
+      <w:r>
+        <w:rPr>
+          <w:b/>
+          <w:bCs/>
+          <w:color w:val="1D1C1D"/>
+          <w:sz w:val="22"/>
+          <w:szCs w:val="22"/>
+        </w:rPr>
+        <w:t>7</w:t>
+      </w:r>
+      <w:r>
+        <w:rPr>
+          <w:b/>
+          <w:bCs/>
+          <w:color w:val="1D1C1D"/>
+          <w:sz w:val="22"/>
+          <w:szCs w:val="22"/>
+        </w:rPr>
+        <w:t>, 2026</w:t>
       </w:r>
     </w:p>
     <w:p>
@@ -358,7 +378,37 @@
           <w:sz w:val="22"/>
           <w:szCs w:val="22"/>
         </w:rPr>
-        <w:t>Request for Prior Short Conversation with Potential Collaborators</w:t>
+        <w:t>Request by Email</w:t>
+      </w:r>
+      <w:r>
+        <w:rPr>
+          <w:b/>
+          <w:bCs/>
+          <w:color w:val="1D1C1D"/>
+          <w:sz w:val="22"/>
+          <w:szCs w:val="22"/>
+        </w:rPr>
+        <w:t xml:space="preserve"> for </w:t>
+      </w:r>
+      <w:r>
+        <w:rPr>
+          <w:b/>
+          <w:bCs/>
+          <w:color w:val="1D1C1D"/>
+          <w:sz w:val="22"/>
+          <w:szCs w:val="22"/>
+        </w:rPr>
+        <w:t>Initial</w:t>
+      </w:r>
+      <w:r>
+        <w:rPr>
+          <w:b/>
+          <w:bCs/>
+          <w:color w:val="1D1C1D"/>
+          <w:sz w:val="22"/>
+          <w:szCs w:val="22"/>
+        </w:rPr>
+        <w:t xml:space="preserve"> Short Conversation with Potential Collaborators</w:t>
       </w:r>
       <w:r>
         <w:rPr>
@@ -564,7 +614,93 @@
           <w:sz w:val="22"/>
           <w:szCs w:val="22"/>
         </w:rPr>
-        <w:t>Meet in-person</w:t>
+        <w:t>Request by Phone for Initial Short Conversation with Potential Collaborators</w:t>
+      </w:r>
+      <w:r>
+        <w:rPr>
+          <w:color w:val="1D1C1D"/>
+          <w:sz w:val="22"/>
+          <w:szCs w:val="22"/>
+        </w:rPr>
+        <w:t xml:space="preserve"> (Submitted as an amendment to this protocol).</w:t>
+      </w:r>
+    </w:p>
+    <w:p>
+      <w:pPr>
+        <w:spacing w:after="160" w:line="259" w:lineRule="auto"/>
+        <w:ind w:left="1080"/>
+        <w:rPr>
+          <w:color w:val="1D1C1D"/>
+          <w:sz w:val="22"/>
+          <w:szCs w:val="22"/>
+        </w:rPr>
+      </w:pPr>
+      <w:r>
+        <w:rPr>
+          <w:color w:val="1D1C1D"/>
+          <w:sz w:val="22"/>
+          <w:szCs w:val="22"/>
+        </w:rPr>
+        <w:t xml:space="preserve">This method is the same as Method #4 except the initial contact in Step 1 is by a Phone call to invite for a </w:t>
+      </w:r>
+      <w:r>
+        <w:rPr>
+          <w:color w:val="1D1C1D"/>
+          <w:sz w:val="22"/>
+          <w:szCs w:val="22"/>
+        </w:rPr>
+        <w:t>short</w:t>
+      </w:r>
+      <w:r>
+        <w:rPr>
+          <w:color w:val="1D1C1D"/>
+          <w:sz w:val="22"/>
+          <w:szCs w:val="22"/>
+        </w:rPr>
+        <w:t xml:space="preserve"> conversation</w:t>
+      </w:r>
+      <w:r>
+        <w:rPr>
+          <w:color w:val="1D1C1D"/>
+          <w:sz w:val="22"/>
+          <w:szCs w:val="22"/>
+        </w:rPr>
+        <w:t>.</w:t>
+      </w:r>
+    </w:p>
+    <w:p>
+      <w:pPr>
+        <w:pStyle w:val="ListParagraph"/>
+        <w:numPr>
+          <w:ilvl w:val="0"/>
+          <w:numId w:val="2"/>
+        </w:numPr>
+        <w:spacing w:after="160" w:line="259" w:lineRule="auto"/>
+        <w:rPr>
+          <w:color w:val="1D1C1D"/>
+          <w:sz w:val="22"/>
+          <w:szCs w:val="22"/>
+        </w:rPr>
+      </w:pPr>
+      <w:r>
+        <w:rPr>
+          <w:b/>
+          <w:bCs/>
+          <w:color w:val="1D1C1D"/>
+          <w:sz w:val="22"/>
+          <w:szCs w:val="22"/>
+        </w:rPr>
+        <w:t xml:space="preserve">Initial contact </w:t>
+      </w:r>
+      <w:r>
+        <w:rPr>
+          <w:b/>
+          <w:bCs/>
+          <w:color w:val="1D1C1D"/>
+          <w:sz w:val="22"/>
+          <w:szCs w:val="22"/>
+        </w:rPr>
+        <w:t>in-person</w:t>
       </w:r>
       <w:r>
         <w:rPr>
@@ -582,15 +718,7 @@
           <w:sz w:val="22"/>
           <w:szCs w:val="22"/>
         </w:rPr>
-        <w:t>(</w:t>
-      </w:r>
-      <w:r>
-        <w:rPr>
-          <w:color w:val="1D1C1D"/>
-          <w:sz w:val="22"/>
-          <w:szCs w:val="22"/>
-        </w:rPr>
-        <w:t xml:space="preserve">Submitted </w:t>
+        <w:t xml:space="preserve">(Submitted </w:t>
       </w:r>
       <w:r>
         <w:rPr>
@@ -716,7 +844,23 @@
           <w:sz w:val="22"/>
           <w:szCs w:val="22"/>
         </w:rPr>
-        <w:t xml:space="preserve"> and exchange contact information.</w:t>
+        <w:t xml:space="preserve"> and </w:t>
+      </w:r>
+      <w:r>
+        <w:rPr>
+          <w:color w:val="1D1C1D"/>
+          <w:sz w:val="22"/>
+          <w:szCs w:val="22"/>
+        </w:rPr>
+        <w:t>collect</w:t>
+      </w:r>
+      <w:r>
+        <w:rPr>
+          <w:color w:val="1D1C1D"/>
+          <w:sz w:val="22"/>
+          <w:szCs w:val="22"/>
+        </w:rPr>
+        <w:t xml:space="preserve"> contact information.</w:t>
       </w:r>
     </w:p>
     <w:p>
@@ -869,7 +1013,23 @@
           <w:sz w:val="22"/>
           <w:szCs w:val="22"/>
         </w:rPr>
-        <w:t>flier for Method #5, Step 2.</w:t>
+        <w:t>flier for Method #</w:t>
+      </w:r>
+      <w:r>
+        <w:rPr>
+          <w:color w:val="1D1C1D"/>
+          <w:sz w:val="22"/>
+          <w:szCs w:val="22"/>
+        </w:rPr>
+        <w:t>6,</w:t>
+      </w:r>
+      <w:r>
+        <w:rPr>
+          <w:color w:val="1D1C1D"/>
+          <w:sz w:val="22"/>
+          <w:szCs w:val="22"/>
+        </w:rPr>
+        <w:t xml:space="preserve"> Step 2.</w:t>
       </w:r>
     </w:p>
     <w:p>
@@ -2415,8 +2575,6 @@
       <w:pPr>
         <w:spacing w:after="160" w:line="259" w:lineRule="auto"/>
         <w:rPr>
-          <w:b/>
-          <w:bCs/>
           <w:color w:val="1D1C1D"/>
           <w:sz w:val="22"/>
           <w:szCs w:val="22"/>
@@ -2432,6 +2590,24 @@
         </w:rPr>
         <w:lastRenderedPageBreak/>
         <w:t>Method 3. Response email to people who reach out to participate in a model session</w:t>
+      </w:r>
+      <w:r>
+        <w:rPr>
+          <w:b/>
+          <w:bCs/>
+          <w:color w:val="1D1C1D"/>
+          <w:sz w:val="22"/>
+          <w:szCs w:val="22"/>
+        </w:rPr>
+        <w:t xml:space="preserve"> </w:t>
+      </w:r>
+      <w:r>
+        <w:rPr>
+          <w:color w:val="1D1C1D"/>
+          <w:sz w:val="22"/>
+          <w:szCs w:val="22"/>
+        </w:rPr>
+        <w:t>(Approved)</w:t>
       </w:r>
     </w:p>
     <w:p>
@@ -2859,6 +3035,76 @@
         <w:lastRenderedPageBreak/>
         <w:t xml:space="preserve">Method 4. </w:t>
       </w:r>
+      <w:r>
+        <w:rPr>
+          <w:b/>
+          <w:bCs/>
+          <w:color w:val="1D1C1D"/>
+          <w:sz w:val="22"/>
+          <w:szCs w:val="22"/>
+        </w:rPr>
+        <w:t>Request</w:t>
+      </w:r>
+      <w:r>
+        <w:rPr>
+          <w:b/>
+          <w:bCs/>
+          <w:color w:val="1D1C1D"/>
+          <w:sz w:val="22"/>
+          <w:szCs w:val="22"/>
+        </w:rPr>
+        <w:t xml:space="preserve"> by Email</w:t>
+      </w:r>
+      <w:r>
+        <w:rPr>
+          <w:b/>
+          <w:bCs/>
+          <w:color w:val="1D1C1D"/>
+          <w:sz w:val="22"/>
+          <w:szCs w:val="22"/>
+        </w:rPr>
+        <w:t xml:space="preserve"> for Prior Short Conversation with Potential Collaborators</w:t>
+      </w:r>
+      <w:r>
+        <w:rPr>
+          <w:color w:val="1D1C1D"/>
+          <w:sz w:val="22"/>
+          <w:szCs w:val="22"/>
+        </w:rPr>
+        <w:t xml:space="preserve"> </w:t>
+      </w:r>
+      <w:r>
+        <w:rPr>
+          <w:color w:val="1D1C1D"/>
+          <w:sz w:val="22"/>
+          <w:szCs w:val="22"/>
+        </w:rPr>
+        <w:t>(</w:t>
+      </w:r>
+      <w:r>
+        <w:rPr>
+          <w:color w:val="1D1C1D"/>
+          <w:sz w:val="22"/>
+          <w:szCs w:val="22"/>
+        </w:rPr>
+        <w:t>A</w:t>
+      </w:r>
+      <w:r>
+        <w:rPr>
+          <w:color w:val="1D1C1D"/>
+          <w:sz w:val="22"/>
+          <w:szCs w:val="22"/>
+        </w:rPr>
+        <w:t>pproved)</w:t>
+      </w:r>
+      <w:r>
+        <w:rPr>
+          <w:color w:val="1D1C1D"/>
+          <w:sz w:val="22"/>
+          <w:szCs w:val="22"/>
+        </w:rPr>
+        <w:t>.</w:t>
+      </w:r>
     </w:p>
     <w:p>
       <w:pPr>
@@ -3071,7 +3317,21 @@
           <w:b/>
           <w:bCs/>
         </w:rPr>
-        <w:t>Step 1. Invitation for 20-min</w:t>
+        <w:t xml:space="preserve">Step 1. Invitation </w:t>
+      </w:r>
+      <w:r>
+        <w:rPr>
+          <w:b/>
+          <w:bCs/>
+        </w:rPr>
+        <w:t xml:space="preserve">by email </w:t>
+      </w:r>
+      <w:r>
+        <w:rPr>
+          <w:b/>
+          <w:bCs/>
+        </w:rPr>
+        <w:t>for 20-min</w:t>
       </w:r>
       <w:r>
         <w:rPr>
@@ -3095,10 +3355,18 @@
           <w:color w:val="000000" w:themeColor="text1"/>
         </w:rPr>
       </w:pPr>
-      <w:r>
+    </w:p>
+    <w:p>
+      <w:pPr>
+        <w:jc w:val="both"/>
         <w:rPr>
           <w:color w:val="000000" w:themeColor="text1"/>
         </w:rPr>
+      </w:pPr>
+      <w:r>
+        <w:rPr>
+          <w:color w:val="000000" w:themeColor="text1"/>
+        </w:rPr>
         <w:t>Hi [NAME]!</w:t>
       </w:r>
     </w:p>
@@ -3118,19 +3386,17 @@
         <w:rPr>
           <w:color w:val="000000" w:themeColor="text1"/>
         </w:rPr>
-        <w:t>I'm [Research Team Member Name]. I'm studying environmental engineering at Utah State University and am a student researcher working with David Rosenberg (Utah State University) and Erik Porse (</w:t>
-      </w:r>
-      <w:r>
-        <w:t>University of California Agriculture and Natural Resources).</w:t>
-      </w:r>
-    </w:p>
-    <w:p>
-      <w:pPr>
-        <w:jc w:val="both"/>
+        <w:t xml:space="preserve">I'm [Research Team Member Name]. </w:t>
+      </w:r>
+      <w:r>
         <w:rPr>
           <w:color w:val="000000" w:themeColor="text1"/>
         </w:rPr>
-      </w:pPr>
+        <w:t>[Share Background information about self]</w:t>
+      </w:r>
+      <w:r>
+        <w:t>.</w:t>
+      </w:r>
     </w:p>
     <w:p>
       <w:pPr>
@@ -3139,8 +3405,25 @@
           <w:color w:val="000000" w:themeColor="text1"/>
         </w:rPr>
       </w:pPr>
-      <w:r>
-        <w:t xml:space="preserve">I saw you attended a recent Colorado River Water User’s Association Conference. I would like the opportunity to talk for about 20 minutes to hear more about your work for Colorado River water. I’d also like to share for a few minutes about our immersive online collaborative modeling project </w:t>
+    </w:p>
+    <w:p>
+      <w:pPr>
+        <w:jc w:val="both"/>
+        <w:rPr>
+          <w:color w:val="000000" w:themeColor="text1"/>
+        </w:rPr>
+      </w:pPr>
+      <w:r>
+        <w:t xml:space="preserve">[Describe how we came to ask the person. For example, </w:t>
+      </w:r>
+      <w:r>
+        <w:t>I saw you attended a recent Colorado River Water User’s Association Conference</w:t>
+      </w:r>
+      <w:r>
+        <w:t>]</w:t>
+      </w:r>
+      <w:r>
+        <w:t xml:space="preserve">. I would like the opportunity to talk for about 20 minutes to hear more about your work for Colorado River water. I’d also like to share for a few minutes about our immersive online collaborative modeling project </w:t>
       </w:r>
       <w:r>
         <w:t>[Brief description of the model]</w:t>
@@ -3316,7 +3599,6 @@
         <w:rPr>
           <w:color w:val="000000" w:themeColor="text1"/>
         </w:rPr>
-        <w:lastRenderedPageBreak/>
         <w:t>[Ask them to discuss their work]</w:t>
       </w:r>
     </w:p>
@@ -3658,18 +3940,219 @@
         <w:jc w:val="both"/>
       </w:pPr>
       <w:r>
+        <w:t>[Researcher Name]</w:t>
+      </w:r>
+    </w:p>
+    <w:p>
+      <w:r>
+        <w:t>[Organization]</w:t>
+      </w:r>
+    </w:p>
+    <w:p>
+      <w:pPr>
+        <w:spacing w:after="160" w:line="259" w:lineRule="auto"/>
+      </w:pPr>
+      <w:r>
+        <w:br w:type="page"/>
+      </w:r>
+    </w:p>
+    <w:p>
+      <w:pPr>
+        <w:spacing w:after="160" w:line="259" w:lineRule="auto"/>
+        <w:rPr>
+          <w:color w:val="1D1C1D"/>
+          <w:sz w:val="22"/>
+          <w:szCs w:val="22"/>
+        </w:rPr>
+      </w:pPr>
+      <w:r>
+        <w:rPr>
+          <w:b/>
+          <w:bCs/>
+          <w:color w:val="1D1C1D"/>
+          <w:sz w:val="22"/>
+          <w:szCs w:val="22"/>
+        </w:rPr>
         <w:lastRenderedPageBreak/>
-        <w:t>[Researcher Name]</w:t>
-      </w:r>
-    </w:p>
-    <w:p>
-      <w:r>
-        <w:t>[Organization]</w:t>
+        <w:t xml:space="preserve">Method #5. </w:t>
+      </w:r>
+      <w:r>
+        <w:rPr>
+          <w:b/>
+          <w:bCs/>
+          <w:color w:val="1D1C1D"/>
+          <w:sz w:val="22"/>
+          <w:szCs w:val="22"/>
+        </w:rPr>
+        <w:t xml:space="preserve">Request by Phone for </w:t>
+      </w:r>
+      <w:r>
+        <w:rPr>
+          <w:b/>
+          <w:bCs/>
+          <w:color w:val="1D1C1D"/>
+          <w:sz w:val="22"/>
+          <w:szCs w:val="22"/>
+        </w:rPr>
+        <w:t>Initial</w:t>
+      </w:r>
+      <w:r>
+        <w:rPr>
+          <w:b/>
+          <w:bCs/>
+          <w:color w:val="1D1C1D"/>
+          <w:sz w:val="22"/>
+          <w:szCs w:val="22"/>
+        </w:rPr>
+        <w:t xml:space="preserve"> Short Conversation with Potential Collaborators</w:t>
+      </w:r>
+      <w:r>
+        <w:rPr>
+          <w:color w:val="1D1C1D"/>
+          <w:sz w:val="22"/>
+          <w:szCs w:val="22"/>
+        </w:rPr>
+        <w:t xml:space="preserve"> (Submitted as an amendment to this protocol).</w:t>
       </w:r>
     </w:p>
     <w:p>
       <w:pPr>
         <w:spacing w:after="160" w:line="259" w:lineRule="auto"/>
+        <w:rPr>
+          <w:color w:val="1D1C1D"/>
+          <w:sz w:val="22"/>
+          <w:szCs w:val="22"/>
+        </w:rPr>
+      </w:pPr>
+      <w:r>
+        <w:rPr>
+          <w:color w:val="1D1C1D"/>
+          <w:sz w:val="22"/>
+          <w:szCs w:val="22"/>
+        </w:rPr>
+        <w:t>This method is the same as Method #4 except the initial contact in Step 1 is by a Phone call to invite for a 20-minute conversation</w:t>
+      </w:r>
+    </w:p>
+    <w:p>
+      <w:pPr>
+        <w:pStyle w:val="ListParagraph"/>
+        <w:numPr>
+          <w:ilvl w:val="0"/>
+          <w:numId w:val="5"/>
+        </w:numPr>
+        <w:spacing w:after="160" w:line="259" w:lineRule="auto"/>
+        <w:rPr>
+          <w:color w:val="1D1C1D"/>
+          <w:sz w:val="22"/>
+          <w:szCs w:val="22"/>
+        </w:rPr>
+      </w:pPr>
+      <w:r>
+        <w:rPr>
+          <w:color w:val="1D1C1D"/>
+          <w:sz w:val="22"/>
+          <w:szCs w:val="22"/>
+        </w:rPr>
+        <w:t xml:space="preserve">Step 1. </w:t>
+      </w:r>
+      <w:r>
+        <w:rPr>
+          <w:color w:val="1D1C1D"/>
+          <w:sz w:val="22"/>
+          <w:szCs w:val="22"/>
+        </w:rPr>
+        <w:t>Phone</w:t>
+      </w:r>
+      <w:r>
+        <w:rPr>
+          <w:color w:val="1D1C1D"/>
+          <w:sz w:val="22"/>
+          <w:szCs w:val="22"/>
+        </w:rPr>
+        <w:t xml:space="preserve"> i</w:t>
+      </w:r>
+      <w:r>
+        <w:rPr>
+          <w:color w:val="1D1C1D"/>
+          <w:sz w:val="22"/>
+          <w:szCs w:val="22"/>
+        </w:rPr>
+        <w:t>nvitation for a 20-minute conversation</w:t>
+      </w:r>
+      <w:r>
+        <w:rPr>
+          <w:color w:val="1D1C1D"/>
+          <w:sz w:val="22"/>
+          <w:szCs w:val="22"/>
+        </w:rPr>
+        <w:t>.</w:t>
+      </w:r>
+    </w:p>
+    <w:p>
+      <w:pPr>
+        <w:pStyle w:val="ListParagraph"/>
+        <w:numPr>
+          <w:ilvl w:val="0"/>
+          <w:numId w:val="5"/>
+        </w:numPr>
+        <w:spacing w:after="160" w:line="259" w:lineRule="auto"/>
+        <w:rPr>
+          <w:color w:val="1D1C1D"/>
+          <w:sz w:val="22"/>
+          <w:szCs w:val="22"/>
+        </w:rPr>
+      </w:pPr>
+      <w:r>
+        <w:rPr>
+          <w:color w:val="1D1C1D"/>
+          <w:sz w:val="22"/>
+          <w:szCs w:val="22"/>
+        </w:rPr>
+        <w:t>Step 2. Hold 20-minute conversation (Approved).</w:t>
+      </w:r>
+    </w:p>
+    <w:p>
+      <w:pPr>
+        <w:pStyle w:val="ListParagraph"/>
+        <w:numPr>
+          <w:ilvl w:val="0"/>
+          <w:numId w:val="5"/>
+        </w:numPr>
+        <w:spacing w:after="160" w:line="259" w:lineRule="auto"/>
+        <w:rPr>
+          <w:color w:val="1D1C1D"/>
+          <w:sz w:val="22"/>
+          <w:szCs w:val="22"/>
+        </w:rPr>
+      </w:pPr>
+      <w:r>
+        <w:rPr>
+          <w:color w:val="1D1C1D"/>
+          <w:sz w:val="22"/>
+          <w:szCs w:val="22"/>
+        </w:rPr>
+        <w:t>Step 3. Follow up email to people we held an initial 20 minute conversation with who expressed interest to collaborative in a model session (</w:t>
+      </w:r>
+      <w:r>
+        <w:rPr>
+          <w:color w:val="1D1C1D"/>
+          <w:sz w:val="22"/>
+          <w:szCs w:val="22"/>
+        </w:rPr>
+        <w:t>A</w:t>
+      </w:r>
+      <w:r>
+        <w:rPr>
+          <w:color w:val="1D1C1D"/>
+          <w:sz w:val="22"/>
+          <w:szCs w:val="22"/>
+        </w:rPr>
+        <w:t>pproved).</w:t>
+      </w:r>
+    </w:p>
+    <w:p>
+      <w:pPr>
+        <w:spacing w:after="160" w:line="259" w:lineRule="auto"/>
       </w:pPr>
       <w:r>
         <w:br w:type="page"/>
@@ -3690,17 +4173,31 @@
           <w:bCs/>
         </w:rPr>
         <w:lastRenderedPageBreak/>
-        <w:t xml:space="preserve">Method 5. </w:t>
-      </w:r>
-      <w:r>
-        <w:rPr>
-          <w:b/>
-          <w:bCs/>
-          <w:color w:val="1D1C1D"/>
-          <w:sz w:val="22"/>
-          <w:szCs w:val="22"/>
-        </w:rPr>
-        <w:t xml:space="preserve">Meet in-person, such as at a conference </w:t>
+        <w:t xml:space="preserve">Method </w:t>
+      </w:r>
+      <w:r>
+        <w:rPr>
+          <w:b/>
+          <w:bCs/>
+        </w:rPr>
+        <w:t>6</w:t>
+      </w:r>
+      <w:r>
+        <w:rPr>
+          <w:b/>
+          <w:bCs/>
+        </w:rPr>
+        <w:t xml:space="preserve">. </w:t>
+      </w:r>
+      <w:r>
+        <w:rPr>
+          <w:b/>
+          <w:bCs/>
+          <w:color w:val="1D1C1D"/>
+          <w:sz w:val="22"/>
+          <w:szCs w:val="22"/>
+        </w:rPr>
+        <w:t xml:space="preserve">Initial contact in-person, such as at a conference </w:t>
       </w:r>
       <w:r>
         <w:rPr>
@@ -3710,6 +4207,16 @@
         </w:rPr>
         <w:t xml:space="preserve">(Submitted as an amendment to this protocol). </w:t>
       </w:r>
+    </w:p>
+    <w:p>
+      <w:pPr>
+        <w:spacing w:after="160" w:line="259" w:lineRule="auto"/>
+        <w:rPr>
+          <w:color w:val="1D1C1D"/>
+          <w:sz w:val="22"/>
+          <w:szCs w:val="22"/>
+        </w:rPr>
+      </w:pPr>
     </w:p>
     <w:p>
       <w:pPr>
@@ -3910,7 +4417,22 @@
         <w:t>[If No].</w:t>
       </w:r>
       <w:r>
-        <w:t xml:space="preserve"> Thank them for their time.</w:t>
+        <w:t xml:space="preserve"> </w:t>
+      </w:r>
+      <w:r>
+        <w:t>[Can you suggest one or more other people</w:t>
+      </w:r>
+      <w:r>
+        <w:t>?] [</w:t>
+      </w:r>
+      <w:r>
+        <w:t>Thank them for their time</w:t>
+      </w:r>
+      <w:r>
+        <w:t>]</w:t>
+      </w:r>
+      <w:r>
+        <w:t>.</w:t>
       </w:r>
     </w:p>
     <w:p/>
@@ -3999,6 +4521,138 @@
         <w:t xml:space="preserve">the short </w:t>
       </w:r>
       <w:r>
+        <w:t xml:space="preserve">version </w:t>
+      </w:r>
+      <w:r>
+        <w:t>of the email in Method #2</w:t>
+      </w:r>
+      <w:r>
+        <w:t xml:space="preserve"> that includes the ½ page poster board and the step where informed consent will occur.</w:t>
+      </w:r>
+      <w:r>
+        <w:t xml:space="preserve"> See step 2</w:t>
+      </w:r>
+      <w:r>
+        <w:t>A</w:t>
+      </w:r>
+      <w:r>
+        <w:t xml:space="preserve"> just below</w:t>
+      </w:r>
+      <w:r>
+        <w:t>]</w:t>
+      </w:r>
+    </w:p>
+    <w:p/>
+    <w:p>
+      <w:pPr>
+        <w:ind w:left="720"/>
+        <w:jc w:val="both"/>
+      </w:pPr>
+      <w:r>
+        <w:t xml:space="preserve">I will </w:t>
+      </w:r>
+      <w:r>
+        <w:t xml:space="preserve">also </w:t>
+      </w:r>
+      <w:r>
+        <w:t>shortly send a calendar invite.</w:t>
+      </w:r>
+    </w:p>
+    <w:p>
+      <w:pPr>
+        <w:ind w:left="720"/>
+        <w:jc w:val="both"/>
+      </w:pPr>
+    </w:p>
+    <w:p>
+      <w:pPr>
+        <w:ind w:left="720"/>
+        <w:jc w:val="both"/>
+      </w:pPr>
+      <w:r>
+        <w:t>One or two days before the session, I will send a reminder and a link to the immersive model we will use in the session.</w:t>
+      </w:r>
+    </w:p>
+    <w:p>
+      <w:pPr>
+        <w:jc w:val="both"/>
+      </w:pPr>
+    </w:p>
+    <w:p>
+      <w:pPr>
+        <w:jc w:val="both"/>
+        <w:rPr>
+          <w:b/>
+          <w:bCs/>
+        </w:rPr>
+      </w:pPr>
+      <w:r>
+        <w:rPr>
+          <w:b/>
+          <w:bCs/>
+        </w:rPr>
+        <w:t>[</w:t>
+      </w:r>
+      <w:r>
+        <w:rPr>
+          <w:b/>
+          <w:bCs/>
+        </w:rPr>
+        <w:t xml:space="preserve">B. </w:t>
+      </w:r>
+      <w:r>
+        <w:rPr>
+          <w:b/>
+          <w:bCs/>
+        </w:rPr>
+        <w:t>If Yes and want to wait to schedule a time]</w:t>
+      </w:r>
+    </w:p>
+    <w:p>
+      <w:pPr>
+        <w:jc w:val="both"/>
+      </w:pPr>
+    </w:p>
+    <w:p>
+      <w:pPr>
+        <w:ind w:left="720"/>
+      </w:pPr>
+      <w:r>
+        <w:t>[Ask for their contact information, e.g. share a business card or write down their email address, phone, etc.].</w:t>
+      </w:r>
+    </w:p>
+    <w:p>
+      <w:pPr>
+        <w:ind w:left="720"/>
+      </w:pPr>
+    </w:p>
+    <w:p>
+      <w:pPr>
+        <w:ind w:left="720"/>
+      </w:pPr>
+      <w:r>
+        <w:t>[Share the flier; see end of the document for a copy]</w:t>
+      </w:r>
+    </w:p>
+    <w:p>
+      <w:pPr>
+        <w:ind w:left="720"/>
+        <w:jc w:val="both"/>
+      </w:pPr>
+    </w:p>
+    <w:p>
+      <w:pPr>
+        <w:ind w:left="720"/>
+        <w:jc w:val="both"/>
+      </w:pPr>
+      <w:r>
+        <w:lastRenderedPageBreak/>
+        <w:t xml:space="preserve">I will send an email with more information about the project. [This email will be </w:t>
+      </w:r>
+      <w:r>
+        <w:t xml:space="preserve">the short </w:t>
+      </w:r>
+      <w:r>
         <w:t xml:space="preserve">version of </w:t>
       </w:r>
       <w:r>
@@ -4011,184 +4665,44 @@
         <w:t xml:space="preserve"> See step 2</w:t>
       </w:r>
       <w:r>
+        <w:t>B</w:t>
+      </w:r>
+      <w:r>
+        <w:t xml:space="preserve"> just below</w:t>
+      </w:r>
+      <w:r>
+        <w:t>]</w:t>
+      </w:r>
+    </w:p>
+    <w:p/>
+    <w:p>
+      <w:pPr>
+        <w:jc w:val="both"/>
+      </w:pPr>
+    </w:p>
+    <w:p>
+      <w:pPr>
+        <w:jc w:val="both"/>
+        <w:rPr>
+          <w:b/>
+          <w:bCs/>
+        </w:rPr>
+      </w:pPr>
+      <w:r>
+        <w:rPr>
+          <w:b/>
+          <w:bCs/>
+        </w:rPr>
+        <w:t>Step 2</w:t>
+      </w:r>
+      <w:r>
+        <w:rPr>
+          <w:b/>
+          <w:bCs/>
+        </w:rPr>
         <w:t>A</w:t>
       </w:r>
       <w:r>
-        <w:t xml:space="preserve"> just below</w:t>
-      </w:r>
-      <w:r>
-        <w:t>]</w:t>
-      </w:r>
-    </w:p>
-    <w:p/>
-    <w:p>
-      <w:pPr>
-        <w:ind w:left="720"/>
-        <w:jc w:val="both"/>
-      </w:pPr>
-      <w:r>
-        <w:t xml:space="preserve">I will </w:t>
-      </w:r>
-      <w:r>
-        <w:t xml:space="preserve">also </w:t>
-      </w:r>
-      <w:r>
-        <w:t>shortly send a calendar invite.</w:t>
-      </w:r>
-    </w:p>
-    <w:p>
-      <w:pPr>
-        <w:ind w:left="720"/>
-        <w:jc w:val="both"/>
-      </w:pPr>
-    </w:p>
-    <w:p>
-      <w:pPr>
-        <w:ind w:left="720"/>
-        <w:jc w:val="both"/>
-      </w:pPr>
-      <w:r>
-        <w:t>One or two days before the session, I will send a reminder and a link to the immersive model we will use in the session.</w:t>
-      </w:r>
-    </w:p>
-    <w:p>
-      <w:pPr>
-        <w:jc w:val="both"/>
-      </w:pPr>
-    </w:p>
-    <w:p>
-      <w:pPr>
-        <w:jc w:val="both"/>
-        <w:rPr>
-          <w:b/>
-          <w:bCs/>
-        </w:rPr>
-      </w:pPr>
-      <w:r>
-        <w:rPr>
-          <w:b/>
-          <w:bCs/>
-        </w:rPr>
-        <w:t>[</w:t>
-      </w:r>
-      <w:r>
-        <w:rPr>
-          <w:b/>
-          <w:bCs/>
-        </w:rPr>
-        <w:t xml:space="preserve">B. </w:t>
-      </w:r>
-      <w:r>
-        <w:rPr>
-          <w:b/>
-          <w:bCs/>
-        </w:rPr>
-        <w:t>If Yes and want to wait to schedule a time]</w:t>
-      </w:r>
-    </w:p>
-    <w:p>
-      <w:pPr>
-        <w:jc w:val="both"/>
-      </w:pPr>
-    </w:p>
-    <w:p>
-      <w:pPr>
-        <w:ind w:left="720"/>
-      </w:pPr>
-      <w:r>
-        <w:t>[Ask for their contact information, e.g. share a business card or write down their email address, phone, etc.].</w:t>
-      </w:r>
-    </w:p>
-    <w:p>
-      <w:pPr>
-        <w:ind w:left="720"/>
-      </w:pPr>
-    </w:p>
-    <w:p>
-      <w:pPr>
-        <w:ind w:left="720"/>
-      </w:pPr>
-      <w:r>
-        <w:t>[Share the flier; see end of the document for a copy]</w:t>
-      </w:r>
-    </w:p>
-    <w:p>
-      <w:pPr>
-        <w:ind w:left="720"/>
-        <w:jc w:val="both"/>
-      </w:pPr>
-    </w:p>
-    <w:p>
-      <w:pPr>
-        <w:ind w:left="720"/>
-        <w:jc w:val="both"/>
-      </w:pPr>
-      <w:r>
-        <w:t xml:space="preserve">I will send an email with more information about the project. [This email will be </w:t>
-      </w:r>
-      <w:r>
-        <w:t xml:space="preserve">the short </w:t>
-      </w:r>
-      <w:r>
-        <w:t xml:space="preserve">version of </w:t>
-      </w:r>
-      <w:r>
-        <w:t xml:space="preserve">our </w:t>
-      </w:r>
-      <w:r>
-        <w:t>original one that includes the ½ page poster board and the step where informed consent will occur.</w:t>
-      </w:r>
-      <w:r>
-        <w:t xml:space="preserve"> See step 2</w:t>
-      </w:r>
-      <w:r>
-        <w:t>B</w:t>
-      </w:r>
-      <w:r>
-        <w:t xml:space="preserve"> just below</w:t>
-      </w:r>
-      <w:r>
-        <w:t>]</w:t>
-      </w:r>
-    </w:p>
-    <w:p/>
-    <w:p>
-      <w:pPr>
-        <w:jc w:val="both"/>
-      </w:pPr>
-    </w:p>
-    <w:p>
-      <w:pPr>
-        <w:jc w:val="both"/>
-        <w:rPr>
-          <w:b/>
-          <w:bCs/>
-        </w:rPr>
-      </w:pPr>
-    </w:p>
-    <w:p>
-      <w:pPr>
-        <w:jc w:val="both"/>
-        <w:rPr>
-          <w:b/>
-          <w:bCs/>
-        </w:rPr>
-      </w:pPr>
-      <w:r>
-        <w:rPr>
-          <w:b/>
-          <w:bCs/>
-        </w:rPr>
-        <w:t>Step 2</w:t>
-      </w:r>
-      <w:r>
-        <w:rPr>
-          <w:b/>
-          <w:bCs/>
-        </w:rPr>
-        <w:t>A</w:t>
-      </w:r>
-      <w:r>
         <w:rPr>
           <w:b/>
           <w:bCs/>
@@ -4236,6 +4750,13 @@
           <w:bCs/>
         </w:rPr>
         <w:t xml:space="preserve"> and </w:t>
+      </w:r>
+      <w:r>
+        <w:rPr>
+          <w:b/>
+          <w:bCs/>
+        </w:rPr>
+        <w:t xml:space="preserve">already </w:t>
       </w:r>
       <w:r>
         <w:rPr>
@@ -4348,7 +4869,13 @@
         <w:jc w:val="both"/>
       </w:pPr>
       <w:r>
-        <w:t xml:space="preserve">If you have questions please reach out to me at </w:t>
+        <w:t xml:space="preserve">If you have questions please reach out to </w:t>
+      </w:r>
+      <w:r>
+        <w:t>Dr. David Rosenberg</w:t>
+      </w:r>
+      <w:r>
+        <w:t xml:space="preserve"> at </w:t>
       </w:r>
       <w:hyperlink r:id="rId14" w:history="1">
         <w:r>
@@ -4493,9 +5020,6 @@
         </w:numPr>
         <w:jc w:val="both"/>
       </w:pPr>
-      <w:r>
-        <w:t>T</w:t>
-      </w:r>
     </w:p>
     <w:p>
       <w:pPr>
@@ -4506,9 +5030,6 @@
         </w:numPr>
         <w:jc w:val="both"/>
       </w:pPr>
-      <w:r>
-        <w:t>T</w:t>
-      </w:r>
     </w:p>
     <w:p>
       <w:pPr>
@@ -4589,7 +5110,13 @@
         <w:jc w:val="both"/>
       </w:pPr>
       <w:r>
-        <w:t xml:space="preserve">If you have questions please reach out to me at </w:t>
+        <w:t>If you have questions please reach out to</w:t>
+      </w:r>
+      <w:r>
+        <w:t xml:space="preserve"> Dr. David Rosenberg</w:t>
+      </w:r>
+      <w:r>
+        <w:t xml:space="preserve"> at </w:t>
       </w:r>
       <w:hyperlink r:id="rId16" w:history="1">
         <w:r>
@@ -4600,7 +5127,11 @@
         </w:r>
       </w:hyperlink>
       <w:r>
-        <w:t xml:space="preserve"> or 435.797.8689. Please reach out to the Utah State University Institutional Review Board (IRB) if you have questions or concerns and want to speak to someone outside of the research team (</w:t>
+        <w:t xml:space="preserve"> or 435.797.8689. Please reach out to the Utah State University Institutional Review Board (IRB) if </w:t>
+      </w:r>
+      <w:r>
+        <w:lastRenderedPageBreak/>
+        <w:t>you have questions or concerns and want to speak to someone outside of the research team (</w:t>
       </w:r>
       <w:hyperlink r:id="rId17" w:tgtFrame="_blank" w:history="1">
         <w:r>
@@ -4885,6 +5416,181 @@
     </w:lvl>
   </w:abstractNum>
   <w:abstractNum w:abstractNumId="1" w15:restartNumberingAfterBreak="0">
+    <w:nsid w:val="282D6F64"/>
+    <w:multiLevelType w:val="hybridMultilevel"/>
+    <w:tmpl w:val="2646CF4E"/>
+    <w:lvl w:ilvl="0" w:tplc="04090019">
+      <w:start w:val="1"/>
+      <w:numFmt w:val="lowerLetter"/>
+      <w:lvlText w:val="%1."/>
+      <w:lvlJc w:val="left"/>
+      <w:pPr>
+        <w:ind w:left="720" w:hanging="360"/>
+      </w:pPr>
+    </w:lvl>
+    <w:lvl w:ilvl="1" w:tplc="04090019" w:tentative="1">
+      <w:start w:val="1"/>
+      <w:numFmt w:val="lowerLetter"/>
+      <w:lvlText w:val="%2."/>
+      <w:lvlJc w:val="left"/>
+      <w:pPr>
+        <w:ind w:left="1440" w:hanging="360"/>
+      </w:pPr>
+    </w:lvl>
+    <w:lvl w:ilvl="2" w:tplc="0409001B" w:tentative="1">
+      <w:start w:val="1"/>
+      <w:numFmt w:val="lowerRoman"/>
+      <w:lvlText w:val="%3."/>
+      <w:lvlJc w:val="right"/>
+      <w:pPr>
+        <w:ind w:left="2160" w:hanging="180"/>
+      </w:pPr>
+    </w:lvl>
+    <w:lvl w:ilvl="3" w:tplc="0409000F" w:tentative="1">
+      <w:start w:val="1"/>
+      <w:numFmt w:val="decimal"/>
+      <w:lvlText w:val="%4."/>
+      <w:lvlJc w:val="left"/>
+      <w:pPr>
+        <w:ind w:left="2880" w:hanging="360"/>
+      </w:pPr>
+    </w:lvl>
+    <w:lvl w:ilvl="4" w:tplc="04090019" w:tentative="1">
+      <w:start w:val="1"/>
+      <w:numFmt w:val="lowerLetter"/>
+      <w:lvlText w:val="%5."/>
+      <w:lvlJc w:val="left"/>
+      <w:pPr>
+        <w:ind w:left="3600" w:hanging="360"/>
+      </w:pPr>
+    </w:lvl>
+    <w:lvl w:ilvl="5" w:tplc="0409001B" w:tentative="1">
+      <w:start w:val="1"/>
+      <w:numFmt w:val="lowerRoman"/>
+      <w:lvlText w:val="%6."/>
+      <w:lvlJc w:val="right"/>
+      <w:pPr>
+        <w:ind w:left="4320" w:hanging="180"/>
+      </w:pPr>
+    </w:lvl>
+    <w:lvl w:ilvl="6" w:tplc="0409000F" w:tentative="1">
+      <w:start w:val="1"/>
+      <w:numFmt w:val="decimal"/>
+      <w:lvlText w:val="%7."/>
+      <w:lvlJc w:val="left"/>
+      <w:pPr>
+        <w:ind w:left="5040" w:hanging="360"/>
+      </w:pPr>
+    </w:lvl>
+    <w:lvl w:ilvl="7" w:tplc="04090019" w:tentative="1">
+      <w:start w:val="1"/>
+      <w:numFmt w:val="lowerLetter"/>
+      <w:lvlText w:val="%8."/>
+      <w:lvlJc w:val="left"/>
+      <w:pPr>
+        <w:ind w:left="5760" w:hanging="360"/>
+      </w:pPr>
+    </w:lvl>
+    <w:lvl w:ilvl="8" w:tplc="0409001B" w:tentative="1">
+      <w:start w:val="1"/>
+      <w:numFmt w:val="lowerRoman"/>
+      <w:lvlText w:val="%9."/>
+      <w:lvlJc w:val="right"/>
+      <w:pPr>
+        <w:ind w:left="6480" w:hanging="180"/>
+      </w:pPr>
+    </w:lvl>
+  </w:abstractNum>
+  <w:abstractNum w:abstractNumId="2" w15:restartNumberingAfterBreak="0">
+    <w:nsid w:val="3F294CEB"/>
+    <w:multiLevelType w:val="hybridMultilevel"/>
+    <w:tmpl w:val="3BAA5ACE"/>
+    <w:lvl w:ilvl="0" w:tplc="FFFFFFFF">
+      <w:start w:val="1"/>
+      <w:numFmt w:val="decimal"/>
+      <w:lvlText w:val="%1."/>
+      <w:lvlJc w:val="left"/>
+      <w:pPr>
+        <w:ind w:left="720" w:hanging="360"/>
+      </w:pPr>
+      <w:rPr>
+        <w:rFonts w:hint="default"/>
+      </w:rPr>
+    </w:lvl>
+    <w:lvl w:ilvl="1" w:tplc="FFFFFFFF">
+      <w:start w:val="1"/>
+      <w:numFmt w:val="lowerLetter"/>
+      <w:lvlText w:val="%2."/>
+      <w:lvlJc w:val="left"/>
+      <w:pPr>
+        <w:ind w:left="1440" w:hanging="360"/>
+      </w:pPr>
+    </w:lvl>
+    <w:lvl w:ilvl="2" w:tplc="FFFFFFFF" w:tentative="1">
+      <w:start w:val="1"/>
+      <w:numFmt w:val="lowerRoman"/>
+      <w:lvlText w:val="%3."/>
+      <w:lvlJc w:val="right"/>
+      <w:pPr>
+        <w:ind w:left="2160" w:hanging="180"/>
+      </w:pPr>
+    </w:lvl>
+    <w:lvl w:ilvl="3" w:tplc="FFFFFFFF" w:tentative="1">
+      <w:start w:val="1"/>
+      <w:numFmt w:val="decimal"/>
+      <w:lvlText w:val="%4."/>
+      <w:lvlJc w:val="left"/>
+      <w:pPr>
+        <w:ind w:left="2880" w:hanging="360"/>
+      </w:pPr>
+    </w:lvl>
+    <w:lvl w:ilvl="4" w:tplc="FFFFFFFF" w:tentative="1">
+      <w:start w:val="1"/>
+      <w:numFmt w:val="lowerLetter"/>
+      <w:lvlText w:val="%5."/>
+      <w:lvlJc w:val="left"/>
+      <w:pPr>
+        <w:ind w:left="3600" w:hanging="360"/>
+      </w:pPr>
+    </w:lvl>
+    <w:lvl w:ilvl="5" w:tplc="FFFFFFFF" w:tentative="1">
+      <w:start w:val="1"/>
+      <w:numFmt w:val="lowerRoman"/>
+      <w:lvlText w:val="%6."/>
+      <w:lvlJc w:val="right"/>
+      <w:pPr>
+        <w:ind w:left="4320" w:hanging="180"/>
+      </w:pPr>
+    </w:lvl>
+    <w:lvl w:ilvl="6" w:tplc="FFFFFFFF" w:tentative="1">
+      <w:start w:val="1"/>
+      <w:numFmt w:val="decimal"/>
+      <w:lvlText w:val="%7."/>
+      <w:lvlJc w:val="left"/>
+      <w:pPr>
+        <w:ind w:left="5040" w:hanging="360"/>
+      </w:pPr>
+    </w:lvl>
+    <w:lvl w:ilvl="7" w:tplc="FFFFFFFF" w:tentative="1">
+      <w:start w:val="1"/>
+      <w:numFmt w:val="lowerLetter"/>
+      <w:lvlText w:val="%8."/>
+      <w:lvlJc w:val="left"/>
+      <w:pPr>
+        <w:ind w:left="5760" w:hanging="360"/>
+      </w:pPr>
+    </w:lvl>
+    <w:lvl w:ilvl="8" w:tplc="FFFFFFFF" w:tentative="1">
+      <w:start w:val="1"/>
+      <w:numFmt w:val="lowerRoman"/>
+      <w:lvlText w:val="%9."/>
+      <w:lvlJc w:val="right"/>
+      <w:pPr>
+        <w:ind w:left="6480" w:hanging="180"/>
+      </w:pPr>
+    </w:lvl>
+  </w:abstractNum>
+  <w:abstractNum w:abstractNumId="3" w15:restartNumberingAfterBreak="0">
     <w:nsid w:val="43C071A6"/>
     <w:multiLevelType w:val="hybridMultilevel"/>
     <w:tmpl w:val="1D409D90"/>
@@ -4997,7 +5703,96 @@
       </w:rPr>
     </w:lvl>
   </w:abstractNum>
-  <w:abstractNum w:abstractNumId="2" w15:restartNumberingAfterBreak="0">
+  <w:abstractNum w:abstractNumId="4" w15:restartNumberingAfterBreak="0">
+    <w:nsid w:val="45517B5E"/>
+    <w:multiLevelType w:val="hybridMultilevel"/>
+    <w:tmpl w:val="3BAA5ACE"/>
+    <w:lvl w:ilvl="0" w:tplc="FFFFFFFF">
+      <w:start w:val="1"/>
+      <w:numFmt w:val="decimal"/>
+      <w:lvlText w:val="%1."/>
+      <w:lvlJc w:val="left"/>
+      <w:pPr>
+        <w:ind w:left="720" w:hanging="360"/>
+      </w:pPr>
+      <w:rPr>
+        <w:rFonts w:hint="default"/>
+      </w:rPr>
+    </w:lvl>
+    <w:lvl w:ilvl="1" w:tplc="FFFFFFFF">
+      <w:start w:val="1"/>
+      <w:numFmt w:val="lowerLetter"/>
+      <w:lvlText w:val="%2."/>
+      <w:lvlJc w:val="left"/>
+      <w:pPr>
+        <w:ind w:left="1440" w:hanging="360"/>
+      </w:pPr>
+    </w:lvl>
+    <w:lvl w:ilvl="2" w:tplc="FFFFFFFF" w:tentative="1">
+      <w:start w:val="1"/>
+      <w:numFmt w:val="lowerRoman"/>
+      <w:lvlText w:val="%3."/>
+      <w:lvlJc w:val="right"/>
+      <w:pPr>
+        <w:ind w:left="2160" w:hanging="180"/>
+      </w:pPr>
+    </w:lvl>
+    <w:lvl w:ilvl="3" w:tplc="FFFFFFFF" w:tentative="1">
+      <w:start w:val="1"/>
+      <w:numFmt w:val="decimal"/>
+      <w:lvlText w:val="%4."/>
+      <w:lvlJc w:val="left"/>
+      <w:pPr>
+        <w:ind w:left="2880" w:hanging="360"/>
+      </w:pPr>
+    </w:lvl>
+    <w:lvl w:ilvl="4" w:tplc="FFFFFFFF" w:tentative="1">
+      <w:start w:val="1"/>
+      <w:numFmt w:val="lowerLetter"/>
+      <w:lvlText w:val="%5."/>
+      <w:lvlJc w:val="left"/>
+      <w:pPr>
+        <w:ind w:left="3600" w:hanging="360"/>
+      </w:pPr>
+    </w:lvl>
+    <w:lvl w:ilvl="5" w:tplc="FFFFFFFF" w:tentative="1">
+      <w:start w:val="1"/>
+      <w:numFmt w:val="lowerRoman"/>
+      <w:lvlText w:val="%6."/>
+      <w:lvlJc w:val="right"/>
+      <w:pPr>
+        <w:ind w:left="4320" w:hanging="180"/>
+      </w:pPr>
+    </w:lvl>
+    <w:lvl w:ilvl="6" w:tplc="FFFFFFFF" w:tentative="1">
+      <w:start w:val="1"/>
+      <w:numFmt w:val="decimal"/>
+      <w:lvlText w:val="%7."/>
+      <w:lvlJc w:val="left"/>
+      <w:pPr>
+        <w:ind w:left="5040" w:hanging="360"/>
+      </w:pPr>
+    </w:lvl>
+    <w:lvl w:ilvl="7" w:tplc="FFFFFFFF" w:tentative="1">
+      <w:start w:val="1"/>
+      <w:numFmt w:val="lowerLetter"/>
+      <w:lvlText w:val="%8."/>
+      <w:lvlJc w:val="left"/>
+      <w:pPr>
+        <w:ind w:left="5760" w:hanging="360"/>
+      </w:pPr>
+    </w:lvl>
+    <w:lvl w:ilvl="8" w:tplc="FFFFFFFF" w:tentative="1">
+      <w:start w:val="1"/>
+      <w:numFmt w:val="lowerRoman"/>
+      <w:lvlText w:val="%9."/>
+      <w:lvlJc w:val="right"/>
+      <w:pPr>
+        <w:ind w:left="6480" w:hanging="180"/>
+      </w:pPr>
+    </w:lvl>
+  </w:abstractNum>
+  <w:abstractNum w:abstractNumId="5" w15:restartNumberingAfterBreak="0">
     <w:nsid w:val="5511292B"/>
     <w:multiLevelType w:val="hybridMultilevel"/>
     <w:tmpl w:val="3BAA5ACE"/>
@@ -5086,7 +5881,7 @@
       </w:pPr>
     </w:lvl>
   </w:abstractNum>
-  <w:abstractNum w:abstractNumId="3" w15:restartNumberingAfterBreak="0">
+  <w:abstractNum w:abstractNumId="6" w15:restartNumberingAfterBreak="0">
     <w:nsid w:val="60365307"/>
     <w:multiLevelType w:val="hybridMultilevel"/>
     <w:tmpl w:val="53AEC322"/>
@@ -5199,17 +5994,115 @@
       </w:rPr>
     </w:lvl>
   </w:abstractNum>
+  <w:abstractNum w:abstractNumId="7" w15:restartNumberingAfterBreak="0">
+    <w:nsid w:val="6902410E"/>
+    <w:multiLevelType w:val="hybridMultilevel"/>
+    <w:tmpl w:val="FF8E820A"/>
+    <w:lvl w:ilvl="0" w:tplc="04090019">
+      <w:start w:val="1"/>
+      <w:numFmt w:val="lowerLetter"/>
+      <w:lvlText w:val="%1."/>
+      <w:lvlJc w:val="left"/>
+      <w:pPr>
+        <w:ind w:left="1440" w:hanging="360"/>
+      </w:pPr>
+    </w:lvl>
+    <w:lvl w:ilvl="1" w:tplc="04090019" w:tentative="1">
+      <w:start w:val="1"/>
+      <w:numFmt w:val="lowerLetter"/>
+      <w:lvlText w:val="%2."/>
+      <w:lvlJc w:val="left"/>
+      <w:pPr>
+        <w:ind w:left="2160" w:hanging="360"/>
+      </w:pPr>
+    </w:lvl>
+    <w:lvl w:ilvl="2" w:tplc="0409001B" w:tentative="1">
+      <w:start w:val="1"/>
+      <w:numFmt w:val="lowerRoman"/>
+      <w:lvlText w:val="%3."/>
+      <w:lvlJc w:val="right"/>
+      <w:pPr>
+        <w:ind w:left="2880" w:hanging="180"/>
+      </w:pPr>
+    </w:lvl>
+    <w:lvl w:ilvl="3" w:tplc="0409000F" w:tentative="1">
+      <w:start w:val="1"/>
+      <w:numFmt w:val="decimal"/>
+      <w:lvlText w:val="%4."/>
+      <w:lvlJc w:val="left"/>
+      <w:pPr>
+        <w:ind w:left="3600" w:hanging="360"/>
+      </w:pPr>
+    </w:lvl>
+    <w:lvl w:ilvl="4" w:tplc="04090019" w:tentative="1">
+      <w:start w:val="1"/>
+      <w:numFmt w:val="lowerLetter"/>
+      <w:lvlText w:val="%5."/>
+      <w:lvlJc w:val="left"/>
+      <w:pPr>
+        <w:ind w:left="4320" w:hanging="360"/>
+      </w:pPr>
+    </w:lvl>
+    <w:lvl w:ilvl="5" w:tplc="0409001B" w:tentative="1">
+      <w:start w:val="1"/>
+      <w:numFmt w:val="lowerRoman"/>
+      <w:lvlText w:val="%6."/>
+      <w:lvlJc w:val="right"/>
+      <w:pPr>
+        <w:ind w:left="5040" w:hanging="180"/>
+      </w:pPr>
+    </w:lvl>
+    <w:lvl w:ilvl="6" w:tplc="0409000F" w:tentative="1">
+      <w:start w:val="1"/>
+      <w:numFmt w:val="decimal"/>
+      <w:lvlText w:val="%7."/>
+      <w:lvlJc w:val="left"/>
+      <w:pPr>
+        <w:ind w:left="5760" w:hanging="360"/>
+      </w:pPr>
+    </w:lvl>
+    <w:lvl w:ilvl="7" w:tplc="04090019" w:tentative="1">
+      <w:start w:val="1"/>
+      <w:numFmt w:val="lowerLetter"/>
+      <w:lvlText w:val="%8."/>
+      <w:lvlJc w:val="left"/>
+      <w:pPr>
+        <w:ind w:left="6480" w:hanging="360"/>
+      </w:pPr>
+    </w:lvl>
+    <w:lvl w:ilvl="8" w:tplc="0409001B" w:tentative="1">
+      <w:start w:val="1"/>
+      <w:numFmt w:val="lowerRoman"/>
+      <w:lvlText w:val="%9."/>
+      <w:lvlJc w:val="right"/>
+      <w:pPr>
+        <w:ind w:left="7200" w:hanging="180"/>
+      </w:pPr>
+    </w:lvl>
+  </w:abstractNum>
   <w:num w:numId="1" w16cid:durableId="1761293474">
-    <w:abstractNumId w:val="3"/>
+    <w:abstractNumId w:val="6"/>
   </w:num>
   <w:num w:numId="2" w16cid:durableId="1491560775">
-    <w:abstractNumId w:val="2"/>
+    <w:abstractNumId w:val="5"/>
   </w:num>
   <w:num w:numId="3" w16cid:durableId="1308778849">
-    <w:abstractNumId w:val="1"/>
+    <w:abstractNumId w:val="3"/>
   </w:num>
   <w:num w:numId="4" w16cid:durableId="25956092">
     <w:abstractNumId w:val="0"/>
+  </w:num>
+  <w:num w:numId="5" w16cid:durableId="1401441585">
+    <w:abstractNumId w:val="1"/>
+  </w:num>
+  <w:num w:numId="6" w16cid:durableId="314379526">
+    <w:abstractNumId w:val="4"/>
+  </w:num>
+  <w:num w:numId="7" w16cid:durableId="1068503767">
+    <w:abstractNumId w:val="7"/>
+  </w:num>
+  <w:num w:numId="8" w16cid:durableId="644509194">
+    <w:abstractNumId w:val="2"/>
   </w:num>
 </w:numbering>
 </file>
@@ -5622,7 +6515,7 @@
   <w:style w:type="paragraph" w:default="1" w:styleId="Normal">
     <w:name w:val="Normal"/>
     <w:qFormat/>
-    <w:rsid w:val="00A869F9"/>
+    <w:rsid w:val="002922CF"/>
     <w:pPr>
       <w:spacing w:after="0" w:line="240" w:lineRule="auto"/>
     </w:pPr>

</xml_diff>